<commit_message>
Add requested citations to file. Directions to download files too.
</commit_message>
<xml_diff>
--- a/BlogDrafts/1-InvestInFarmWaterConservationToCurtailBuyAndDry.docx
+++ b/BlogDrafts/1-InvestInFarmWaterConservationToCurtailBuyAndDry.docx
@@ -262,8 +262,6 @@
         </w:rPr>
         <w:t xml:space="preserve">The most recent version of this post appears on John Fleck’s </w:t>
       </w:r>
-      <w:bookmarkStart w:id="0" w:name="_GoBack"/>
-      <w:bookmarkEnd w:id="0"/>
       <w:proofErr w:type="spellStart"/>
       <w:r>
         <w:rPr>
@@ -1438,6 +1436,101 @@
         </w:rPr>
         <w:t>.</w:t>
       </w:r>
+    </w:p>
+    <w:p>
+      <w:pPr>
+        <w:rPr>
+          <w:rFonts w:asciiTheme="majorBidi" w:hAnsiTheme="majorBidi" w:cstheme="majorBidi"/>
+          <w:b/>
+          <w:bCs/>
+          <w:sz w:val="24"/>
+          <w:szCs w:val="24"/>
+        </w:rPr>
+      </w:pPr>
+      <w:r>
+        <w:rPr>
+          <w:rFonts w:asciiTheme="majorBidi" w:hAnsiTheme="majorBidi" w:cstheme="majorBidi"/>
+          <w:b/>
+          <w:bCs/>
+          <w:sz w:val="24"/>
+          <w:szCs w:val="24"/>
+        </w:rPr>
+        <w:t>Requested Citation</w:t>
+      </w:r>
+    </w:p>
+    <w:p>
+      <w:pPr>
+        <w:rPr>
+          <w:rFonts w:asciiTheme="majorBidi" w:hAnsiTheme="majorBidi" w:cstheme="majorBidi"/>
+          <w:sz w:val="24"/>
+          <w:szCs w:val="24"/>
+        </w:rPr>
+      </w:pPr>
+      <w:r>
+        <w:rPr>
+          <w:rFonts w:asciiTheme="majorBidi" w:hAnsiTheme="majorBidi" w:cstheme="majorBidi"/>
+          <w:sz w:val="24"/>
+          <w:szCs w:val="24"/>
+        </w:rPr>
+        <w:t xml:space="preserve">David E. Rosenberg (2021). </w:t>
+      </w:r>
+      <w:r>
+        <w:rPr>
+          <w:rFonts w:asciiTheme="majorBidi" w:hAnsiTheme="majorBidi" w:cstheme="majorBidi"/>
+          <w:sz w:val="24"/>
+          <w:szCs w:val="24"/>
+        </w:rPr>
+        <w:t>Invest in Farm Water Conservation to Curtail Buy and Dry</w:t>
+      </w:r>
+      <w:r>
+        <w:rPr>
+          <w:rFonts w:asciiTheme="majorBidi" w:hAnsiTheme="majorBidi" w:cstheme="majorBidi"/>
+          <w:sz w:val="24"/>
+          <w:szCs w:val="24"/>
+        </w:rPr>
+        <w:t xml:space="preserve">. </w:t>
+      </w:r>
+      <w:proofErr w:type="spellStart"/>
+      <w:r>
+        <w:rPr>
+          <w:rFonts w:asciiTheme="majorBidi" w:hAnsiTheme="majorBidi" w:cstheme="majorBidi"/>
+          <w:i/>
+          <w:iCs/>
+          <w:sz w:val="24"/>
+          <w:szCs w:val="24"/>
+        </w:rPr>
+        <w:t>Inkstain</w:t>
+      </w:r>
+      <w:proofErr w:type="spellEnd"/>
+      <w:r>
+        <w:rPr>
+          <w:rFonts w:asciiTheme="majorBidi" w:hAnsiTheme="majorBidi" w:cstheme="majorBidi"/>
+          <w:sz w:val="24"/>
+          <w:szCs w:val="24"/>
+        </w:rPr>
+        <w:t xml:space="preserve">. </w:t>
+      </w:r>
+      <w:hyperlink r:id="rId8" w:history="1">
+        <w:r>
+          <w:rPr>
+            <w:rStyle w:val="Hyperlink"/>
+            <w:rFonts w:asciiTheme="majorBidi" w:hAnsiTheme="majorBidi" w:cstheme="majorBidi"/>
+            <w:sz w:val="24"/>
+            <w:szCs w:val="24"/>
+          </w:rPr>
+          <w:t>http://www.inkstain.net/fleck/2021/06/invest-in-farm-water-conservation-to-curtail-buy-and-dry/</w:t>
+        </w:r>
+      </w:hyperlink>
+      <w:r>
+        <w:rPr>
+          <w:rFonts w:asciiTheme="majorBidi" w:hAnsiTheme="majorBidi" w:cstheme="majorBidi"/>
+          <w:sz w:val="24"/>
+          <w:szCs w:val="24"/>
+        </w:rPr>
+        <w:t xml:space="preserve"> </w:t>
+      </w:r>
+      <w:bookmarkStart w:id="0" w:name="_GoBack"/>
+      <w:bookmarkEnd w:id="0"/>
     </w:p>
     <w:p>
       <w:pPr>

</xml_diff>